<commit_message>
Arch diag added to doc Package_lock included for dependency lock
</commit_message>
<xml_diff>
--- a/submissions/Idea.docx
+++ b/submissions/Idea.docx
@@ -18,7 +18,7 @@
           <w:lang w:val="en-US"/>
         </w:rPr>
         <w:drawing>
-          <wp:inline distT="0" distB="0" distL="0" distR="0" wp14:anchorId="0BCBBE91" wp14:editId="640685E6">
+          <wp:inline distT="0" distB="0" distL="0" distR="0" wp14:anchorId="0BCBBE91" wp14:editId="55250422">
             <wp:extent cx="785706" cy="785706"/>
             <wp:effectExtent l="0" t="0" r="1905" b="1905"/>
             <wp:docPr id="426842879" name="Picture 1"/>
@@ -1116,6 +1116,71 @@
     </w:p>
     <w:p>
       <w:pPr>
+        <w:ind w:left="720"/>
+        <w:jc w:val="both"/>
+      </w:pPr>
+      <w:r>
+        <w:rPr>
+          <w:noProof/>
+        </w:rPr>
+        <w:drawing>
+          <wp:inline distT="0" distB="0" distL="0" distR="0" wp14:anchorId="1DDE547F" wp14:editId="7C229116">
+            <wp:extent cx="5731510" cy="5135245"/>
+            <wp:effectExtent l="0" t="0" r="0" b="0"/>
+            <wp:docPr id="134783328" name="Picture 1"/>
+            <wp:cNvGraphicFramePr>
+              <a:graphicFrameLocks xmlns:a="http://schemas.openxmlformats.org/drawingml/2006/main" noChangeAspect="1"/>
+            </wp:cNvGraphicFramePr>
+            <a:graphic xmlns:a="http://schemas.openxmlformats.org/drawingml/2006/main">
+              <a:graphicData uri="http://schemas.openxmlformats.org/drawingml/2006/picture">
+                <pic:pic xmlns:pic="http://schemas.openxmlformats.org/drawingml/2006/picture">
+                  <pic:nvPicPr>
+                    <pic:cNvPr id="134783328" name="Picture 134783328"/>
+                    <pic:cNvPicPr/>
+                  </pic:nvPicPr>
+                  <pic:blipFill rotWithShape="1">
+                    <a:blip r:embed="rId8" cstate="print">
+                      <a:extLst>
+                        <a:ext uri="{28A0092B-C50C-407E-A947-70E740481C1C}">
+                          <a14:useLocalDpi xmlns:a14="http://schemas.microsoft.com/office/drawing/2010/main" val="0"/>
+                        </a:ext>
+                      </a:extLst>
+                    </a:blip>
+                    <a:srcRect/>
+                    <a:stretch/>
+                  </pic:blipFill>
+                  <pic:spPr bwMode="auto">
+                    <a:xfrm>
+                      <a:off x="0" y="0"/>
+                      <a:ext cx="5731510" cy="5135245"/>
+                    </a:xfrm>
+                    <a:prstGeom prst="rect">
+                      <a:avLst/>
+                    </a:prstGeom>
+                    <a:ln>
+                      <a:noFill/>
+                    </a:ln>
+                    <a:extLst>
+                      <a:ext uri="{53640926-AAD7-44D8-BBD7-CCE9431645EC}">
+                        <a14:shadowObscured xmlns:a14="http://schemas.microsoft.com/office/drawing/2010/main"/>
+                      </a:ext>
+                    </a:extLst>
+                  </pic:spPr>
+                </pic:pic>
+              </a:graphicData>
+            </a:graphic>
+          </wp:inline>
+        </w:drawing>
+      </w:r>
+    </w:p>
+    <w:p>
+      <w:pPr>
+        <w:ind w:left="720"/>
+        <w:jc w:val="both"/>
+      </w:pPr>
+    </w:p>
+    <w:p>
+      <w:pPr>
         <w:numPr>
           <w:ilvl w:val="0"/>
           <w:numId w:val="11"/>
@@ -1127,6 +1192,7 @@
           <w:b/>
           <w:bCs/>
         </w:rPr>
+        <w:lastRenderedPageBreak/>
         <w:t>Flowchart</w:t>
       </w:r>
       <w:r>
@@ -1139,6 +1205,9 @@
         <w:jc w:val="both"/>
       </w:pPr>
       <w:r>
+        <w:rPr>
+          <w:noProof/>
+        </w:rPr>
         <w:drawing>
           <wp:inline distT="0" distB="0" distL="0" distR="0" wp14:anchorId="56C6A289" wp14:editId="0E2323F3">
             <wp:extent cx="3921760" cy="4812042"/>
@@ -1155,7 +1224,7 @@
                     <pic:cNvPicPr/>
                   </pic:nvPicPr>
                   <pic:blipFill>
-                    <a:blip r:embed="rId8"/>
+                    <a:blip r:embed="rId9"/>
                     <a:stretch>
                       <a:fillRect/>
                     </a:stretch>
@@ -1195,7 +1264,6 @@
           <w:b/>
           <w:bCs/>
         </w:rPr>
-        <w:lastRenderedPageBreak/>
         <w:t xml:space="preserve">UI </w:t>
       </w:r>
       <w:proofErr w:type="spellStart"/>
@@ -1239,7 +1307,7 @@
                     <pic:cNvPicPr/>
                   </pic:nvPicPr>
                   <pic:blipFill>
-                    <a:blip r:embed="rId9" cstate="print">
+                    <a:blip r:embed="rId10" cstate="print">
                       <a:extLst>
                         <a:ext uri="{28A0092B-C50C-407E-A947-70E740481C1C}">
                           <a14:useLocalDpi xmlns:a14="http://schemas.microsoft.com/office/drawing/2010/main" val="0"/>
@@ -1275,7 +1343,7 @@
       </w:pPr>
     </w:p>
     <w:sectPr>
-      <w:headerReference w:type="default" r:id="rId10"/>
+      <w:headerReference w:type="default" r:id="rId11"/>
       <w:pgSz w:w="11906" w:h="16838"/>
       <w:pgMar w:top="1440" w:right="1440" w:bottom="1440" w:left="1440" w:header="708" w:footer="708" w:gutter="0"/>
       <w:cols w:space="708"/>
@@ -3659,6 +3727,7 @@
   <w:style w:type="character" w:default="1" w:styleId="DefaultParagraphFont">
     <w:name w:val="Default Paragraph Font"/>
     <w:uiPriority w:val="1"/>
+    <w:semiHidden/>
     <w:unhideWhenUsed/>
   </w:style>
   <w:style w:type="table" w:default="1" w:styleId="TableNormal">

</xml_diff>